<commit_message>
1.1.5 : lab1 last upd
</commit_message>
<xml_diff>
--- a/Отчеты/Визитиу_ДВ_Схемотехника_Лабораторная_1.docx
+++ b/Отчеты/Визитиу_ДВ_Схемотехника_Лабораторная_1.docx
@@ -43,6 +43,8 @@
                 <w:lang w:val="ru-RU" w:eastAsia="ru-RU"/>
               </w:rPr>
             </w:pPr>
+            <w:bookmarkStart w:id="0" w:name="_GoBack"/>
+            <w:bookmarkEnd w:id="0"/>
             <w:r>
               <w:rPr>
                 <w:rFonts w:ascii="Times New Roman" w:eastAsia="SimSun" w:hAnsi="Times New Roman" w:cs="Times New Roman"/>
@@ -172,19 +174,19 @@
                 <w:lang w:val="ru-RU" w:eastAsia="ru-RU"/>
               </w:rPr>
             </w:pPr>
-            <w:bookmarkStart w:id="0" w:name="_Toc146141927"/>
-            <w:bookmarkStart w:id="1" w:name="_Toc146144237"/>
-            <w:bookmarkStart w:id="2" w:name="_Toc146181306"/>
-            <w:bookmarkStart w:id="3" w:name="_Toc147975557"/>
-            <w:bookmarkStart w:id="4" w:name="_Toc148831182"/>
-            <w:bookmarkStart w:id="5" w:name="_Toc148831501"/>
-            <w:bookmarkStart w:id="6" w:name="_Toc148893873"/>
-            <w:bookmarkStart w:id="7" w:name="_Toc151558469"/>
-            <w:bookmarkStart w:id="8" w:name="_Toc151905452"/>
-            <w:bookmarkStart w:id="9" w:name="_Toc152081181"/>
-            <w:bookmarkStart w:id="10" w:name="_Toc152851886"/>
-            <w:bookmarkStart w:id="11" w:name="_Toc153127603"/>
-            <w:bookmarkStart w:id="12" w:name="_Toc159541100"/>
+            <w:bookmarkStart w:id="1" w:name="_Toc146141927"/>
+            <w:bookmarkStart w:id="2" w:name="_Toc146144237"/>
+            <w:bookmarkStart w:id="3" w:name="_Toc146181306"/>
+            <w:bookmarkStart w:id="4" w:name="_Toc147975557"/>
+            <w:bookmarkStart w:id="5" w:name="_Toc148831182"/>
+            <w:bookmarkStart w:id="6" w:name="_Toc148831501"/>
+            <w:bookmarkStart w:id="7" w:name="_Toc148893873"/>
+            <w:bookmarkStart w:id="8" w:name="_Toc151558469"/>
+            <w:bookmarkStart w:id="9" w:name="_Toc151905452"/>
+            <w:bookmarkStart w:id="10" w:name="_Toc152081181"/>
+            <w:bookmarkStart w:id="11" w:name="_Toc152851886"/>
+            <w:bookmarkStart w:id="12" w:name="_Toc153127603"/>
+            <w:bookmarkStart w:id="13" w:name="_Toc159541100"/>
             <w:r>
               <w:rPr>
                 <w:rFonts w:ascii="Times New Roman" w:eastAsia="SimSun" w:hAnsi="Times New Roman" w:cs="Times New Roman"/>
@@ -195,7 +197,6 @@
               </w:rPr>
               <w:t>Федеральное государственное бюджетное образовательное учреждение</w:t>
             </w:r>
-            <w:bookmarkEnd w:id="0"/>
             <w:bookmarkEnd w:id="1"/>
             <w:bookmarkEnd w:id="2"/>
             <w:bookmarkEnd w:id="3"/>
@@ -208,6 +209,7 @@
             <w:bookmarkEnd w:id="10"/>
             <w:bookmarkEnd w:id="11"/>
             <w:bookmarkEnd w:id="12"/>
+            <w:bookmarkEnd w:id="13"/>
           </w:p>
           <w:p>
             <w:pPr>
@@ -224,19 +226,19 @@
                 <w:lang w:val="ru-RU" w:eastAsia="ru-RU"/>
               </w:rPr>
             </w:pPr>
-            <w:bookmarkStart w:id="13" w:name="_Toc146141928"/>
-            <w:bookmarkStart w:id="14" w:name="_Toc146144238"/>
-            <w:bookmarkStart w:id="15" w:name="_Toc146181307"/>
-            <w:bookmarkStart w:id="16" w:name="_Toc147975558"/>
-            <w:bookmarkStart w:id="17" w:name="_Toc148831183"/>
-            <w:bookmarkStart w:id="18" w:name="_Toc148831502"/>
-            <w:bookmarkStart w:id="19" w:name="_Toc148893874"/>
-            <w:bookmarkStart w:id="20" w:name="_Toc151558470"/>
-            <w:bookmarkStart w:id="21" w:name="_Toc151905453"/>
-            <w:bookmarkStart w:id="22" w:name="_Toc152081182"/>
-            <w:bookmarkStart w:id="23" w:name="_Toc152851887"/>
-            <w:bookmarkStart w:id="24" w:name="_Toc153127604"/>
-            <w:bookmarkStart w:id="25" w:name="_Toc159541101"/>
+            <w:bookmarkStart w:id="14" w:name="_Toc146141928"/>
+            <w:bookmarkStart w:id="15" w:name="_Toc146144238"/>
+            <w:bookmarkStart w:id="16" w:name="_Toc146181307"/>
+            <w:bookmarkStart w:id="17" w:name="_Toc147975558"/>
+            <w:bookmarkStart w:id="18" w:name="_Toc148831183"/>
+            <w:bookmarkStart w:id="19" w:name="_Toc148831502"/>
+            <w:bookmarkStart w:id="20" w:name="_Toc148893874"/>
+            <w:bookmarkStart w:id="21" w:name="_Toc151558470"/>
+            <w:bookmarkStart w:id="22" w:name="_Toc151905453"/>
+            <w:bookmarkStart w:id="23" w:name="_Toc152081182"/>
+            <w:bookmarkStart w:id="24" w:name="_Toc152851887"/>
+            <w:bookmarkStart w:id="25" w:name="_Toc153127604"/>
+            <w:bookmarkStart w:id="26" w:name="_Toc159541101"/>
             <w:r>
               <w:rPr>
                 <w:rFonts w:ascii="Times New Roman" w:eastAsia="SimSun" w:hAnsi="Times New Roman" w:cs="Times New Roman"/>
@@ -247,7 +249,6 @@
               </w:rPr>
               <w:t>высшего образования</w:t>
             </w:r>
-            <w:bookmarkEnd w:id="13"/>
             <w:bookmarkEnd w:id="14"/>
             <w:bookmarkEnd w:id="15"/>
             <w:bookmarkEnd w:id="16"/>
@@ -260,6 +261,7 @@
             <w:bookmarkEnd w:id="23"/>
             <w:bookmarkEnd w:id="24"/>
             <w:bookmarkEnd w:id="25"/>
+            <w:bookmarkEnd w:id="26"/>
           </w:p>
           <w:p>
             <w:pPr>
@@ -277,19 +279,19 @@
                 <w:lang w:val="ru-RU" w:eastAsia="ru-RU"/>
               </w:rPr>
             </w:pPr>
-            <w:bookmarkStart w:id="26" w:name="_Toc146141929"/>
-            <w:bookmarkStart w:id="27" w:name="_Toc146144239"/>
-            <w:bookmarkStart w:id="28" w:name="_Toc146181308"/>
-            <w:bookmarkStart w:id="29" w:name="_Toc147975559"/>
-            <w:bookmarkStart w:id="30" w:name="_Toc148831184"/>
-            <w:bookmarkStart w:id="31" w:name="_Toc148831503"/>
-            <w:bookmarkStart w:id="32" w:name="_Toc148893875"/>
-            <w:bookmarkStart w:id="33" w:name="_Toc151558471"/>
-            <w:bookmarkStart w:id="34" w:name="_Toc151905454"/>
-            <w:bookmarkStart w:id="35" w:name="_Toc152081183"/>
-            <w:bookmarkStart w:id="36" w:name="_Toc152851888"/>
-            <w:bookmarkStart w:id="37" w:name="_Toc153127605"/>
-            <w:bookmarkStart w:id="38" w:name="_Toc159541102"/>
+            <w:bookmarkStart w:id="27" w:name="_Toc146141929"/>
+            <w:bookmarkStart w:id="28" w:name="_Toc146144239"/>
+            <w:bookmarkStart w:id="29" w:name="_Toc146181308"/>
+            <w:bookmarkStart w:id="30" w:name="_Toc147975559"/>
+            <w:bookmarkStart w:id="31" w:name="_Toc148831184"/>
+            <w:bookmarkStart w:id="32" w:name="_Toc148831503"/>
+            <w:bookmarkStart w:id="33" w:name="_Toc148893875"/>
+            <w:bookmarkStart w:id="34" w:name="_Toc151558471"/>
+            <w:bookmarkStart w:id="35" w:name="_Toc151905454"/>
+            <w:bookmarkStart w:id="36" w:name="_Toc152081183"/>
+            <w:bookmarkStart w:id="37" w:name="_Toc152851888"/>
+            <w:bookmarkStart w:id="38" w:name="_Toc153127605"/>
+            <w:bookmarkStart w:id="39" w:name="_Toc159541102"/>
             <w:r>
               <w:rPr>
                 <w:rFonts w:ascii="Times New Roman" w:eastAsia="SimSun" w:hAnsi="Times New Roman" w:cs="Times New Roman"/>
@@ -323,7 +325,6 @@
               </w:rPr>
               <w:t xml:space="preserve"> технологический университет»</w:t>
             </w:r>
-            <w:bookmarkEnd w:id="26"/>
             <w:bookmarkEnd w:id="27"/>
             <w:bookmarkEnd w:id="28"/>
             <w:bookmarkEnd w:id="29"/>
@@ -336,6 +337,7 @@
             <w:bookmarkEnd w:id="36"/>
             <w:bookmarkEnd w:id="37"/>
             <w:bookmarkEnd w:id="38"/>
+            <w:bookmarkEnd w:id="39"/>
           </w:p>
           <w:p>
             <w:pPr>
@@ -364,19 +366,19 @@
               </w:rPr>
               <w:t xml:space="preserve"> </w:t>
             </w:r>
-            <w:bookmarkStart w:id="39" w:name="_Toc146141930"/>
-            <w:bookmarkStart w:id="40" w:name="_Toc146144240"/>
-            <w:bookmarkStart w:id="41" w:name="_Toc146181309"/>
-            <w:bookmarkStart w:id="42" w:name="_Toc147975560"/>
-            <w:bookmarkStart w:id="43" w:name="_Toc148831185"/>
-            <w:bookmarkStart w:id="44" w:name="_Toc148831504"/>
-            <w:bookmarkStart w:id="45" w:name="_Toc148893876"/>
-            <w:bookmarkStart w:id="46" w:name="_Toc151558472"/>
-            <w:bookmarkStart w:id="47" w:name="_Toc151905455"/>
-            <w:bookmarkStart w:id="48" w:name="_Toc152081184"/>
-            <w:bookmarkStart w:id="49" w:name="_Toc152851889"/>
-            <w:bookmarkStart w:id="50" w:name="_Toc153127606"/>
-            <w:bookmarkStart w:id="51" w:name="_Toc159541103"/>
+            <w:bookmarkStart w:id="40" w:name="_Toc146141930"/>
+            <w:bookmarkStart w:id="41" w:name="_Toc146144240"/>
+            <w:bookmarkStart w:id="42" w:name="_Toc146181309"/>
+            <w:bookmarkStart w:id="43" w:name="_Toc147975560"/>
+            <w:bookmarkStart w:id="44" w:name="_Toc148831185"/>
+            <w:bookmarkStart w:id="45" w:name="_Toc148831504"/>
+            <w:bookmarkStart w:id="46" w:name="_Toc148893876"/>
+            <w:bookmarkStart w:id="47" w:name="_Toc151558472"/>
+            <w:bookmarkStart w:id="48" w:name="_Toc151905455"/>
+            <w:bookmarkStart w:id="49" w:name="_Toc152081184"/>
+            <w:bookmarkStart w:id="50" w:name="_Toc152851889"/>
+            <w:bookmarkStart w:id="51" w:name="_Toc153127606"/>
+            <w:bookmarkStart w:id="52" w:name="_Toc159541103"/>
             <w:r>
               <w:rPr>
                 <w:rFonts w:ascii="Times New Roman" w:eastAsia="SimSun" w:hAnsi="Times New Roman" w:cs="Times New Roman"/>
@@ -388,7 +390,6 @@
               </w:rPr>
               <w:t>РТУ МИРЭА</w:t>
             </w:r>
-            <w:bookmarkEnd w:id="39"/>
             <w:bookmarkEnd w:id="40"/>
             <w:bookmarkEnd w:id="41"/>
             <w:bookmarkEnd w:id="42"/>
@@ -401,6 +402,7 @@
             <w:bookmarkEnd w:id="49"/>
             <w:bookmarkEnd w:id="50"/>
             <w:bookmarkEnd w:id="51"/>
+            <w:bookmarkEnd w:id="52"/>
           </w:p>
           <w:p>
             <w:pPr>
@@ -1547,8 +1549,8 @@
           <w:docGrid w:linePitch="360"/>
         </w:sectPr>
       </w:pPr>
-      <w:bookmarkStart w:id="52" w:name="_Toc102076491"/>
-      <w:bookmarkStart w:id="53" w:name="_Toc102076516"/>
+      <w:bookmarkStart w:id="53" w:name="_Toc102076491"/>
+      <w:bookmarkStart w:id="54" w:name="_Toc102076516"/>
     </w:p>
     <w:p>
       <w:pPr>
@@ -1561,18 +1563,18 @@
           <w:lang w:val="ru-RU"/>
         </w:rPr>
       </w:pPr>
-      <w:bookmarkStart w:id="54" w:name="_Toc146144241"/>
-      <w:bookmarkStart w:id="55" w:name="_Toc146181310"/>
-      <w:bookmarkStart w:id="56" w:name="_Toc147975561"/>
-      <w:bookmarkStart w:id="57" w:name="_Toc148831186"/>
-      <w:bookmarkStart w:id="58" w:name="_Toc148831505"/>
-      <w:bookmarkStart w:id="59" w:name="_Toc148893877"/>
-      <w:bookmarkStart w:id="60" w:name="_Toc151558473"/>
-      <w:bookmarkStart w:id="61" w:name="_Toc151905456"/>
-      <w:bookmarkStart w:id="62" w:name="_Toc152081185"/>
-      <w:bookmarkStart w:id="63" w:name="_Toc152851890"/>
-      <w:bookmarkStart w:id="64" w:name="_Toc153127607"/>
-      <w:bookmarkStart w:id="65" w:name="_Toc159541104"/>
+      <w:bookmarkStart w:id="55" w:name="_Toc146144241"/>
+      <w:bookmarkStart w:id="56" w:name="_Toc146181310"/>
+      <w:bookmarkStart w:id="57" w:name="_Toc147975561"/>
+      <w:bookmarkStart w:id="58" w:name="_Toc148831186"/>
+      <w:bookmarkStart w:id="59" w:name="_Toc148831505"/>
+      <w:bookmarkStart w:id="60" w:name="_Toc148893877"/>
+      <w:bookmarkStart w:id="61" w:name="_Toc151558473"/>
+      <w:bookmarkStart w:id="62" w:name="_Toc151905456"/>
+      <w:bookmarkStart w:id="63" w:name="_Toc152081185"/>
+      <w:bookmarkStart w:id="64" w:name="_Toc152851890"/>
+      <w:bookmarkStart w:id="65" w:name="_Toc153127607"/>
+      <w:bookmarkStart w:id="66" w:name="_Toc159541104"/>
       <w:r>
         <w:rPr>
           <w:rFonts w:ascii="Times New Roman" w:hAnsi="Times New Roman" w:cs="Times New Roman"/>
@@ -1583,7 +1585,6 @@
         <w:lastRenderedPageBreak/>
         <w:t>АННОТАЦИЯ</w:t>
       </w:r>
-      <w:bookmarkEnd w:id="52"/>
       <w:bookmarkEnd w:id="53"/>
       <w:bookmarkEnd w:id="54"/>
       <w:bookmarkEnd w:id="55"/>
@@ -1597,6 +1598,7 @@
       <w:bookmarkEnd w:id="63"/>
       <w:bookmarkEnd w:id="64"/>
       <w:bookmarkEnd w:id="65"/>
+      <w:bookmarkEnd w:id="66"/>
     </w:p>
     <w:p>
       <w:pPr>
@@ -1747,18 +1749,18 @@
         <w:br w:type="page"/>
       </w:r>
     </w:p>
-    <w:bookmarkStart w:id="66" w:name="_Toc152851891" w:displacedByCustomXml="next"/>
-    <w:bookmarkStart w:id="67" w:name="_Toc152081186" w:displacedByCustomXml="next"/>
-    <w:bookmarkStart w:id="68" w:name="_Toc151558474" w:displacedByCustomXml="next"/>
-    <w:bookmarkStart w:id="69" w:name="_Toc148831506" w:displacedByCustomXml="next"/>
-    <w:bookmarkStart w:id="70" w:name="_Toc148831187" w:displacedByCustomXml="next"/>
-    <w:bookmarkStart w:id="71" w:name="_Toc146181311" w:displacedByCustomXml="next"/>
-    <w:bookmarkStart w:id="72" w:name="_Toc146144242" w:displacedByCustomXml="next"/>
-    <w:bookmarkStart w:id="73" w:name="_Toc147975562" w:displacedByCustomXml="next"/>
-    <w:bookmarkStart w:id="74" w:name="_Toc148893878" w:displacedByCustomXml="next"/>
-    <w:bookmarkStart w:id="75" w:name="_Toc151905457" w:displacedByCustomXml="next"/>
-    <w:bookmarkStart w:id="76" w:name="_Toc153127608" w:displacedByCustomXml="next"/>
-    <w:bookmarkStart w:id="77" w:name="_Toc159541105" w:displacedByCustomXml="next"/>
+    <w:bookmarkStart w:id="67" w:name="_Toc152851891" w:displacedByCustomXml="next"/>
+    <w:bookmarkStart w:id="68" w:name="_Toc152081186" w:displacedByCustomXml="next"/>
+    <w:bookmarkStart w:id="69" w:name="_Toc151558474" w:displacedByCustomXml="next"/>
+    <w:bookmarkStart w:id="70" w:name="_Toc148831506" w:displacedByCustomXml="next"/>
+    <w:bookmarkStart w:id="71" w:name="_Toc148831187" w:displacedByCustomXml="next"/>
+    <w:bookmarkStart w:id="72" w:name="_Toc146181311" w:displacedByCustomXml="next"/>
+    <w:bookmarkStart w:id="73" w:name="_Toc146144242" w:displacedByCustomXml="next"/>
+    <w:bookmarkStart w:id="74" w:name="_Toc147975562" w:displacedByCustomXml="next"/>
+    <w:bookmarkStart w:id="75" w:name="_Toc148893878" w:displacedByCustomXml="next"/>
+    <w:bookmarkStart w:id="76" w:name="_Toc151905457" w:displacedByCustomXml="next"/>
+    <w:bookmarkStart w:id="77" w:name="_Toc153127608" w:displacedByCustomXml="next"/>
+    <w:bookmarkStart w:id="78" w:name="_Toc159541105" w:displacedByCustomXml="next"/>
     <w:sdt>
       <w:sdtPr>
         <w:rPr>
@@ -1803,6 +1805,7 @@
             </w:rPr>
             <w:t>СОДЕРЖАНИЕ</w:t>
           </w:r>
+          <w:bookmarkEnd w:id="78"/>
           <w:bookmarkEnd w:id="77"/>
           <w:bookmarkEnd w:id="76"/>
           <w:bookmarkEnd w:id="75"/>
@@ -1814,7 +1817,6 @@
           <w:bookmarkEnd w:id="69"/>
           <w:bookmarkEnd w:id="68"/>
           <w:bookmarkEnd w:id="67"/>
-          <w:bookmarkEnd w:id="66"/>
           <w:r>
             <w:rPr>
               <w:rFonts w:ascii="Times New Roman" w:hAnsi="Times New Roman" w:cs="Times New Roman"/>
@@ -2884,7 +2886,7 @@
           <w:lang w:val="ru-RU"/>
         </w:rPr>
       </w:pPr>
-      <w:bookmarkStart w:id="78" w:name="_Toc159541106"/>
+      <w:bookmarkStart w:id="79" w:name="_Toc159541106"/>
       <w:r>
         <w:rPr>
           <w:rFonts w:ascii="Times New Roman" w:hAnsi="Times New Roman" w:cs="Times New Roman"/>
@@ -2895,7 +2897,7 @@
         <w:lastRenderedPageBreak/>
         <w:t>ВВЕДЕНИЕ</w:t>
       </w:r>
-      <w:bookmarkEnd w:id="78"/>
+      <w:bookmarkEnd w:id="79"/>
     </w:p>
     <w:p>
       <w:pPr>
@@ -3238,7 +3240,7 @@
           <w:lang w:val="ru-RU"/>
         </w:rPr>
       </w:pPr>
-      <w:bookmarkStart w:id="79" w:name="_Toc159541107"/>
+      <w:bookmarkStart w:id="80" w:name="_Toc159541107"/>
       <w:r>
         <w:rPr>
           <w:rFonts w:ascii="Times New Roman" w:hAnsi="Times New Roman" w:cs="Times New Roman"/>
@@ -3274,7 +3276,7 @@
         </w:rPr>
         <w:t>HDL</w:t>
       </w:r>
-      <w:bookmarkEnd w:id="79"/>
+      <w:bookmarkEnd w:id="80"/>
     </w:p>
     <w:p>
       <w:pPr>
@@ -3294,7 +3296,7 @@
           <w:lang w:val="ru-RU"/>
         </w:rPr>
       </w:pPr>
-      <w:bookmarkStart w:id="80" w:name="_Toc159541108"/>
+      <w:bookmarkStart w:id="81" w:name="_Toc159541108"/>
       <w:r>
         <w:rPr>
           <w:rFonts w:ascii="Times New Roman" w:hAnsi="Times New Roman" w:cs="Times New Roman"/>
@@ -3347,7 +3349,7 @@
         </w:rPr>
         <w:t xml:space="preserve"> индикаторами</w:t>
       </w:r>
-      <w:bookmarkEnd w:id="80"/>
+      <w:bookmarkEnd w:id="81"/>
     </w:p>
     <w:p>
       <w:pPr>
@@ -6785,7 +6787,7 @@
           <w:lang w:val="ru-RU"/>
         </w:rPr>
       </w:pPr>
-      <w:bookmarkStart w:id="81" w:name="_Toc159541109"/>
+      <w:bookmarkStart w:id="82" w:name="_Toc159541109"/>
       <w:r>
         <w:rPr>
           <w:rFonts w:ascii="Times New Roman" w:hAnsi="Times New Roman" w:cs="Times New Roman"/>
@@ -6806,7 +6808,7 @@
         </w:rPr>
         <w:t xml:space="preserve"> верхнего уровня</w:t>
       </w:r>
-      <w:bookmarkEnd w:id="81"/>
+      <w:bookmarkEnd w:id="82"/>
     </w:p>
     <w:p>
       <w:pPr>
@@ -7165,7 +7167,6 @@
           <w:rFonts w:ascii="Courier New" w:hAnsi="Courier New" w:cs="Courier New"/>
           <w:color w:val="333333"/>
           <w:shd w:val="clear" w:color="auto" w:fill="FFFFFF"/>
-          <w:lang w:val="ru-RU"/>
         </w:rPr>
       </w:pPr>
       <w:proofErr w:type="gramStart"/>
@@ -7183,7 +7184,6 @@
           <w:rFonts w:ascii="Courier New" w:hAnsi="Courier New" w:cs="Courier New"/>
           <w:color w:val="333333"/>
           <w:shd w:val="clear" w:color="auto" w:fill="FFFFFF"/>
-          <w:lang w:val="ru-RU"/>
         </w:rPr>
         <w:t xml:space="preserve"> </w:t>
       </w:r>
@@ -7200,7 +7200,6 @@
           <w:rFonts w:ascii="Courier New" w:hAnsi="Courier New" w:cs="Courier New"/>
           <w:color w:val="333333"/>
           <w:shd w:val="clear" w:color="auto" w:fill="FFFFFF"/>
-          <w:lang w:val="ru-RU"/>
         </w:rPr>
         <w:t>(</w:t>
       </w:r>
@@ -7225,7 +7224,6 @@
           <w:rFonts w:ascii="Courier New" w:hAnsi="Courier New" w:cs="Courier New"/>
           <w:color w:val="333333"/>
           <w:shd w:val="clear" w:color="auto" w:fill="FFFFFF"/>
-          <w:lang w:val="ru-RU"/>
         </w:rPr>
         <w:t xml:space="preserve">    </w:t>
       </w:r>
@@ -13753,7 +13751,7 @@
           <w:szCs w:val="28"/>
           <w:lang w:val="ru-RU"/>
         </w:rPr>
-        <w:t>1024</w:t>
+        <w:t>2048</w:t>
       </w:r>
       <w:r>
         <w:rPr>
@@ -14097,16 +14095,7 @@
           <w:szCs w:val="28"/>
           <w:lang w:val="ru-RU"/>
         </w:rPr>
-        <w:t>Е</w:t>
-      </w:r>
-      <w:r>
-        <w:rPr>
-          <w:rFonts w:ascii="Times New Roman" w:hAnsi="Times New Roman" w:cs="Times New Roman"/>
-          <w:sz w:val="28"/>
-          <w:szCs w:val="28"/>
-          <w:lang w:val="ru-RU"/>
-        </w:rPr>
-        <w:t>сли на цепи «</w:t>
+        <w:t>Если на цепи «</w:t>
       </w:r>
       <w:proofErr w:type="spellStart"/>
       <w:r>
@@ -14126,16 +14115,7 @@
           <w:szCs w:val="28"/>
           <w:lang w:val="ru-RU"/>
         </w:rPr>
-        <w:t>» значение 1</w:t>
-      </w:r>
-      <w:r>
-        <w:rPr>
-          <w:rFonts w:ascii="Times New Roman" w:hAnsi="Times New Roman" w:cs="Times New Roman"/>
-          <w:sz w:val="28"/>
-          <w:szCs w:val="28"/>
-          <w:lang w:val="ru-RU"/>
-        </w:rPr>
-        <w:t xml:space="preserve">, </w:t>
+        <w:t xml:space="preserve">» значение 1, </w:t>
       </w:r>
       <w:r>
         <w:rPr>
@@ -14193,43 +14173,7 @@
           <w:szCs w:val="28"/>
           <w:lang w:val="ru-RU"/>
         </w:rPr>
-        <w:t xml:space="preserve"> </w:t>
-      </w:r>
-      <w:r>
-        <w:rPr>
-          <w:rFonts w:ascii="Times New Roman" w:hAnsi="Times New Roman" w:cs="Times New Roman"/>
-          <w:sz w:val="28"/>
-          <w:szCs w:val="28"/>
-          <w:lang w:val="ru-RU"/>
-        </w:rPr>
-        <w:t>сдвигается на 4 влево</w:t>
-      </w:r>
-      <w:r>
-        <w:rPr>
-          <w:rFonts w:ascii="Times New Roman" w:hAnsi="Times New Roman" w:cs="Times New Roman"/>
-          <w:sz w:val="28"/>
-          <w:szCs w:val="28"/>
-          <w:lang w:val="ru-RU"/>
-        </w:rPr>
-        <w:t>,</w:t>
-      </w:r>
-      <w:r>
-        <w:rPr>
-          <w:rFonts w:ascii="Times New Roman" w:hAnsi="Times New Roman" w:cs="Times New Roman"/>
-          <w:sz w:val="28"/>
-          <w:szCs w:val="28"/>
-          <w:lang w:val="ru-RU"/>
-        </w:rPr>
-        <w:t xml:space="preserve"> и</w:t>
-      </w:r>
-      <w:r>
-        <w:rPr>
-          <w:rFonts w:ascii="Times New Roman" w:hAnsi="Times New Roman" w:cs="Times New Roman"/>
-          <w:sz w:val="28"/>
-          <w:szCs w:val="28"/>
-          <w:lang w:val="ru-RU"/>
-        </w:rPr>
-        <w:t xml:space="preserve"> в него записывается «</w:t>
+        <w:t xml:space="preserve"> сдвигается на 4 влево, и в него записывается «</w:t>
       </w:r>
       <w:proofErr w:type="spellStart"/>
       <w:r>
@@ -14512,7 +14456,6 @@
           <w:rFonts w:ascii="Courier New" w:hAnsi="Courier New" w:cs="Courier New"/>
           <w:color w:val="333333"/>
           <w:shd w:val="clear" w:color="auto" w:fill="FFFFFF"/>
-          <w:lang w:val="ru-RU"/>
         </w:rPr>
       </w:pPr>
       <w:proofErr w:type="gramStart"/>
@@ -14530,7 +14473,6 @@
           <w:rFonts w:ascii="Courier New" w:hAnsi="Courier New" w:cs="Courier New"/>
           <w:color w:val="333333"/>
           <w:shd w:val="clear" w:color="auto" w:fill="FFFFFF"/>
-          <w:lang w:val="ru-RU"/>
         </w:rPr>
         <w:t xml:space="preserve"> </w:t>
       </w:r>
@@ -14547,7 +14489,6 @@
           <w:rFonts w:ascii="Courier New" w:hAnsi="Courier New" w:cs="Courier New"/>
           <w:color w:val="333333"/>
           <w:shd w:val="clear" w:color="auto" w:fill="FFFFFF"/>
-          <w:lang w:val="ru-RU"/>
         </w:rPr>
         <w:t>(</w:t>
       </w:r>
@@ -14572,7 +14513,6 @@
           <w:rFonts w:ascii="Courier New" w:hAnsi="Courier New" w:cs="Courier New"/>
           <w:color w:val="333333"/>
           <w:shd w:val="clear" w:color="auto" w:fill="FFFFFF"/>
-          <w:lang w:val="ru-RU"/>
         </w:rPr>
         <w:t xml:space="preserve">    </w:t>
       </w:r>
@@ -14960,7 +14900,6 @@
           <w:rFonts w:ascii="Courier New" w:hAnsi="Courier New" w:cs="Courier New"/>
           <w:color w:val="333333"/>
           <w:shd w:val="clear" w:color="auto" w:fill="FFFFFF"/>
-          <w:lang w:val="ru-RU"/>
         </w:rPr>
       </w:pPr>
       <w:proofErr w:type="spellStart"/>
@@ -14980,7 +14919,6 @@
           <w:rFonts w:ascii="Courier New" w:hAnsi="Courier New" w:cs="Courier New"/>
           <w:color w:val="333333"/>
           <w:shd w:val="clear" w:color="auto" w:fill="FFFFFF"/>
-          <w:lang w:val="ru-RU"/>
         </w:rPr>
         <w:t xml:space="preserve"> [7:0] </w:t>
       </w:r>
@@ -14997,7 +14935,6 @@
           <w:rFonts w:ascii="Courier New" w:hAnsi="Courier New" w:cs="Courier New"/>
           <w:color w:val="333333"/>
           <w:shd w:val="clear" w:color="auto" w:fill="FFFFFF"/>
-          <w:lang w:val="ru-RU"/>
         </w:rPr>
         <w:t xml:space="preserve"> = 8'</w:t>
       </w:r>
@@ -15014,7 +14951,6 @@
           <w:rFonts w:ascii="Courier New" w:hAnsi="Courier New" w:cs="Courier New"/>
           <w:color w:val="333333"/>
           <w:shd w:val="clear" w:color="auto" w:fill="FFFFFF"/>
-          <w:lang w:val="ru-RU"/>
         </w:rPr>
         <w:t>11111110;</w:t>
       </w:r>
@@ -16317,7 +16253,6 @@
           <w:rFonts w:ascii="Courier New" w:hAnsi="Courier New" w:cs="Courier New"/>
           <w:color w:val="333333"/>
           <w:shd w:val="clear" w:color="auto" w:fill="FFFFFF"/>
-          <w:lang w:val="ru-RU"/>
         </w:rPr>
         <w:t>2</w:t>
       </w:r>
@@ -16334,7 +16269,6 @@
           <w:rFonts w:ascii="Courier New" w:hAnsi="Courier New" w:cs="Courier New"/>
           <w:color w:val="333333"/>
           <w:shd w:val="clear" w:color="auto" w:fill="FFFFFF"/>
-          <w:lang w:val="ru-RU"/>
         </w:rPr>
         <w:t>48</w:t>
       </w:r>
@@ -17125,6 +17059,10 @@
         <w:pStyle w:val="aa"/>
       </w:pPr>
       <w:r>
+        <w:rPr>
+          <w:noProof/>
+          <w:lang w:eastAsia="ru-RU"/>
+        </w:rPr>
         <w:drawing>
           <wp:inline distT="0" distB="0" distL="0" distR="0" wp14:anchorId="74BBDDBB" wp14:editId="11844D82">
             <wp:extent cx="5631677" cy="1943100"/>
@@ -17199,7 +17137,7 @@
           <w:lang w:val="ru-RU"/>
         </w:rPr>
       </w:pPr>
-      <w:bookmarkStart w:id="82" w:name="_Toc159541110"/>
+      <w:bookmarkStart w:id="83" w:name="_Toc159541110"/>
       <w:r>
         <w:rPr>
           <w:rFonts w:ascii="Times New Roman" w:hAnsi="Times New Roman" w:cs="Times New Roman"/>
@@ -17246,7 +17184,7 @@
         </w:rPr>
         <w:t>ВЕРИФИКАЦИЯ</w:t>
       </w:r>
-      <w:bookmarkEnd w:id="82"/>
+      <w:bookmarkEnd w:id="83"/>
     </w:p>
     <w:p>
       <w:pPr>
@@ -20418,6 +20356,7 @@
           <w:rFonts w:ascii="Courier New" w:hAnsi="Courier New" w:cs="Courier New"/>
           <w:color w:val="333333"/>
           <w:shd w:val="clear" w:color="auto" w:fill="FFFFFF"/>
+          <w:lang w:val="ru-RU"/>
         </w:rPr>
       </w:pPr>
       <w:r>
@@ -20433,6 +20372,7 @@
           <w:rFonts w:ascii="Courier New" w:hAnsi="Courier New" w:cs="Courier New"/>
           <w:color w:val="333333"/>
           <w:shd w:val="clear" w:color="auto" w:fill="FFFFFF"/>
+          <w:lang w:val="ru-RU"/>
         </w:rPr>
         <w:t>#3;</w:t>
       </w:r>
@@ -20450,13 +20390,15 @@
           <w:rFonts w:ascii="Courier New" w:hAnsi="Courier New" w:cs="Courier New"/>
           <w:color w:val="333333"/>
           <w:shd w:val="clear" w:color="auto" w:fill="FFFFFF"/>
-        </w:rPr>
-      </w:pPr>
-      <w:r>
-        <w:rPr>
-          <w:rFonts w:ascii="Courier New" w:hAnsi="Courier New" w:cs="Courier New"/>
-          <w:color w:val="333333"/>
-          <w:shd w:val="clear" w:color="auto" w:fill="FFFFFF"/>
+          <w:lang w:val="ru-RU"/>
+        </w:rPr>
+      </w:pPr>
+      <w:r>
+        <w:rPr>
+          <w:rFonts w:ascii="Courier New" w:hAnsi="Courier New" w:cs="Courier New"/>
+          <w:color w:val="333333"/>
+          <w:shd w:val="clear" w:color="auto" w:fill="FFFFFF"/>
+          <w:lang w:val="ru-RU"/>
         </w:rPr>
         <w:t xml:space="preserve">        </w:t>
       </w:r>
@@ -20484,13 +20426,15 @@
           <w:rFonts w:ascii="Courier New" w:hAnsi="Courier New" w:cs="Courier New"/>
           <w:color w:val="333333"/>
           <w:shd w:val="clear" w:color="auto" w:fill="FFFFFF"/>
-        </w:rPr>
-      </w:pPr>
-      <w:r>
-        <w:rPr>
-          <w:rFonts w:ascii="Courier New" w:hAnsi="Courier New" w:cs="Courier New"/>
-          <w:color w:val="333333"/>
-          <w:shd w:val="clear" w:color="auto" w:fill="FFFFFF"/>
+          <w:lang w:val="ru-RU"/>
+        </w:rPr>
+      </w:pPr>
+      <w:r>
+        <w:rPr>
+          <w:rFonts w:ascii="Courier New" w:hAnsi="Courier New" w:cs="Courier New"/>
+          <w:color w:val="333333"/>
+          <w:shd w:val="clear" w:color="auto" w:fill="FFFFFF"/>
+          <w:lang w:val="ru-RU"/>
         </w:rPr>
         <w:t xml:space="preserve">        </w:t>
       </w:r>
@@ -20509,6 +20453,7 @@
           <w:rFonts w:ascii="Courier New" w:hAnsi="Courier New" w:cs="Courier New"/>
           <w:color w:val="333333"/>
           <w:shd w:val="clear" w:color="auto" w:fill="FFFFFF"/>
+          <w:lang w:val="ru-RU"/>
         </w:rPr>
         <w:t xml:space="preserve"> = 0;</w:t>
       </w:r>
@@ -20869,6 +20814,10 @@
         <w:pStyle w:val="aa"/>
       </w:pPr>
       <w:r>
+        <w:rPr>
+          <w:noProof/>
+          <w:lang w:eastAsia="ru-RU"/>
+        </w:rPr>
         <w:lastRenderedPageBreak/>
         <w:drawing>
           <wp:inline distT="0" distB="0" distL="0" distR="0" wp14:anchorId="1615153D" wp14:editId="2CC837E5">
@@ -21052,7 +21001,7 @@
           <w:lang w:val="ru-RU"/>
         </w:rPr>
       </w:pPr>
-      <w:bookmarkStart w:id="83" w:name="_Toc159541111"/>
+      <w:bookmarkStart w:id="84" w:name="_Toc159541111"/>
       <w:r>
         <w:rPr>
           <w:rFonts w:ascii="Times New Roman" w:hAnsi="Times New Roman" w:cs="Times New Roman"/>
@@ -21108,7 +21057,7 @@
         </w:rPr>
         <w:t>NEXYS A7</w:t>
       </w:r>
-      <w:bookmarkEnd w:id="83"/>
+      <w:bookmarkEnd w:id="84"/>
     </w:p>
     <w:p>
       <w:pPr>
@@ -23872,6 +23821,110 @@
           <w:szCs w:val="28"/>
           <w:lang w:val="ru-RU"/>
         </w:rPr>
+        <w:t xml:space="preserve">В файле проектных ограничений </w:t>
+      </w:r>
+      <w:r>
+        <w:rPr>
+          <w:rFonts w:ascii="Times New Roman" w:hAnsi="Times New Roman" w:cs="Times New Roman"/>
+          <w:sz w:val="28"/>
+          <w:szCs w:val="28"/>
+          <w:lang w:val="ru-RU"/>
+        </w:rPr>
+        <w:t>создается тактовый генератор,</w:t>
+      </w:r>
+      <w:r>
+        <w:rPr>
+          <w:rFonts w:ascii="Times New Roman" w:hAnsi="Times New Roman" w:cs="Times New Roman"/>
+          <w:sz w:val="28"/>
+          <w:szCs w:val="28"/>
+          <w:lang w:val="ru-RU"/>
+        </w:rPr>
+        <w:t xml:space="preserve"> </w:t>
+      </w:r>
+      <w:r>
+        <w:rPr>
+          <w:rFonts w:ascii="Times New Roman" w:hAnsi="Times New Roman" w:cs="Times New Roman"/>
+          <w:sz w:val="28"/>
+          <w:szCs w:val="28"/>
+          <w:lang w:val="ru-RU"/>
+        </w:rPr>
+        <w:t>устанавливаются соединения с помощью параметра «</w:t>
+      </w:r>
+      <w:r>
+        <w:rPr>
+          <w:rFonts w:ascii="Times New Roman" w:hAnsi="Times New Roman" w:cs="Times New Roman"/>
+          <w:sz w:val="28"/>
+          <w:szCs w:val="28"/>
+          <w:lang w:val="ru-RU"/>
+        </w:rPr>
+        <w:t>PACKAGE_PIN</w:t>
+      </w:r>
+      <w:r>
+        <w:rPr>
+          <w:rFonts w:ascii="Times New Roman" w:hAnsi="Times New Roman" w:cs="Times New Roman"/>
+          <w:sz w:val="28"/>
+          <w:szCs w:val="28"/>
+          <w:lang w:val="ru-RU"/>
+        </w:rPr>
+        <w:t>» и устанавливается электрический стандарт с помощью параметра  «</w:t>
+      </w:r>
+      <w:r>
+        <w:rPr>
+          <w:rFonts w:ascii="Times New Roman" w:hAnsi="Times New Roman" w:cs="Times New Roman"/>
+          <w:sz w:val="28"/>
+          <w:szCs w:val="28"/>
+          <w:lang w:val="ru-RU"/>
+        </w:rPr>
+        <w:t>IOSTANDARD</w:t>
+      </w:r>
+      <w:r>
+        <w:rPr>
+          <w:rFonts w:ascii="Times New Roman" w:hAnsi="Times New Roman" w:cs="Times New Roman"/>
+          <w:sz w:val="28"/>
+          <w:szCs w:val="28"/>
+          <w:lang w:val="ru-RU"/>
+        </w:rPr>
+        <w:t>»</w:t>
+      </w:r>
+      <w:r>
+        <w:rPr>
+          <w:rFonts w:ascii="Times New Roman" w:hAnsi="Times New Roman" w:cs="Times New Roman"/>
+          <w:sz w:val="28"/>
+          <w:szCs w:val="28"/>
+          <w:lang w:val="ru-RU"/>
+        </w:rPr>
+        <w:t xml:space="preserve"> [3]</w:t>
+      </w:r>
+      <w:r>
+        <w:rPr>
+          <w:rFonts w:ascii="Times New Roman" w:hAnsi="Times New Roman" w:cs="Times New Roman"/>
+          <w:sz w:val="28"/>
+          <w:szCs w:val="28"/>
+          <w:lang w:val="ru-RU"/>
+        </w:rPr>
+        <w:t>.</w:t>
+      </w:r>
+    </w:p>
+    <w:p>
+      <w:pPr>
+        <w:pStyle w:val="a4"/>
+        <w:spacing w:before="120" w:after="0" w:line="360" w:lineRule="auto"/>
+        <w:ind w:left="0" w:firstLine="709"/>
+        <w:jc w:val="both"/>
+        <w:rPr>
+          <w:rFonts w:ascii="Times New Roman" w:hAnsi="Times New Roman" w:cs="Times New Roman"/>
+          <w:sz w:val="28"/>
+          <w:szCs w:val="28"/>
+          <w:lang w:val="ru-RU"/>
+        </w:rPr>
+      </w:pPr>
+      <w:r>
+        <w:rPr>
+          <w:rFonts w:ascii="Times New Roman" w:hAnsi="Times New Roman" w:cs="Times New Roman"/>
+          <w:sz w:val="28"/>
+          <w:szCs w:val="28"/>
+          <w:lang w:val="ru-RU"/>
+        </w:rPr>
         <w:t>Файл с расширением .</w:t>
       </w:r>
       <w:proofErr w:type="spellStart"/>
@@ -23892,25 +23945,7 @@
           <w:szCs w:val="28"/>
           <w:lang w:val="ru-RU"/>
         </w:rPr>
-        <w:t xml:space="preserve"> сгенерирован и загружен на плату</w:t>
-      </w:r>
-      <w:r>
-        <w:rPr>
-          <w:rFonts w:ascii="Times New Roman" w:hAnsi="Times New Roman" w:cs="Times New Roman"/>
-          <w:sz w:val="28"/>
-          <w:szCs w:val="28"/>
-          <w:lang w:val="ru-RU"/>
-        </w:rPr>
-        <w:t xml:space="preserve"> [3]</w:t>
-      </w:r>
-      <w:r>
-        <w:rPr>
-          <w:rFonts w:ascii="Times New Roman" w:hAnsi="Times New Roman" w:cs="Times New Roman"/>
-          <w:sz w:val="28"/>
-          <w:szCs w:val="28"/>
-          <w:lang w:val="ru-RU"/>
-        </w:rPr>
-        <w:t>. Результат</w:t>
+        <w:t xml:space="preserve"> сгенерирован и загружен на плату. Результат</w:t>
       </w:r>
       <w:r>
         <w:rPr>
@@ -23973,18 +24008,7 @@
           <w:szCs w:val="28"/>
           <w:lang w:val="ru-RU"/>
         </w:rPr>
-        <w:t>в соответствии с условием лабораторной работы, значения на дисп</w:t>
-      </w:r>
-      <w:bookmarkStart w:id="84" w:name="_GoBack"/>
-      <w:bookmarkEnd w:id="84"/>
-      <w:r>
-        <w:rPr>
-          <w:rFonts w:ascii="Times New Roman" w:hAnsi="Times New Roman" w:cs="Times New Roman"/>
-          <w:sz w:val="28"/>
-          <w:szCs w:val="28"/>
-          <w:lang w:val="ru-RU"/>
-        </w:rPr>
-        <w:t>лее корректно отображаются.</w:t>
+        <w:t>в соответствии с условием лабораторной работы, значения на дисплее корректно отображаются.</w:t>
       </w:r>
     </w:p>
     <w:p>
@@ -24950,7 +24974,7 @@
             <w:szCs w:val="22"/>
             <w:lang w:val="ru-RU"/>
           </w:rPr>
-          <w:t>19</w:t>
+          <w:t>3</w:t>
         </w:r>
         <w:r>
           <w:rPr>
@@ -29685,7 +29709,7 @@
 </file>
 
 <file path=customXml/itemProps2.xml><?xml version="1.0" encoding="utf-8"?>
-<ds:datastoreItem xmlns:ds="http://schemas.openxmlformats.org/officeDocument/2006/customXml" ds:itemID="{376A260B-B1A5-458B-B084-44679AC220B0}">
+<ds:datastoreItem xmlns:ds="http://schemas.openxmlformats.org/officeDocument/2006/customXml" ds:itemID="{0B74AFC7-7613-4F15-9FAC-B96532A6509E}">
   <ds:schemaRefs>
     <ds:schemaRef ds:uri="http://schemas.openxmlformats.org/officeDocument/2006/bibliography"/>
   </ds:schemaRefs>

</xml_diff>